<commit_message>
1. Fixed a serious bug with not selecting the correct db in PWS. 2. Edited labs 2, 3a, 3b. 3. Layouts now work for displaying environment specific information both locally and in PWS.
</commit_message>
<xml_diff>
--- a/labs/Lab_03b-Bind-service_manifest.docx
+++ b/labs/Lab_03b-Bind-service_manifest.docx
@@ -21,8 +21,6 @@
         </w:rPr>
         <w:t>Lab 3</w:t>
       </w:r>
-      <w:bookmarkStart w:id="0" w:name="_GoBack"/>
-      <w:bookmarkEnd w:id="0"/>
       <w:r>
         <w:rPr>
           <w:rFonts w:ascii="Cambria" w:hAnsi="Cambria" w:cs="Cambria"/>
@@ -137,8 +135,42 @@
           <w:sz w:val="24"/>
           <w:szCs w:val="24"/>
         </w:rPr>
-        <w:t>$ more manifest.yml</w:t>
-      </w:r>
+        <w:t xml:space="preserve">$ </w:t>
+      </w:r>
+      <w:proofErr w:type="gramStart"/>
+      <w:r>
+        <w:rPr>
+          <w:rFonts w:ascii="Cambria" w:hAnsi="Cambria" w:cs="Cambria"/>
+          <w:i/>
+          <w:iCs/>
+          <w:sz w:val="24"/>
+          <w:szCs w:val="24"/>
+        </w:rPr>
+        <w:t>more</w:t>
+      </w:r>
+      <w:proofErr w:type="gramEnd"/>
+      <w:r>
+        <w:rPr>
+          <w:rFonts w:ascii="Cambria" w:hAnsi="Cambria" w:cs="Cambria"/>
+          <w:i/>
+          <w:iCs/>
+          <w:sz w:val="24"/>
+          <w:szCs w:val="24"/>
+        </w:rPr>
+        <w:t xml:space="preserve"> </w:t>
+      </w:r>
+      <w:proofErr w:type="spellStart"/>
+      <w:r>
+        <w:rPr>
+          <w:rFonts w:ascii="Cambria" w:hAnsi="Cambria" w:cs="Cambria"/>
+          <w:i/>
+          <w:iCs/>
+          <w:sz w:val="24"/>
+          <w:szCs w:val="24"/>
+        </w:rPr>
+        <w:t>manifest.yml</w:t>
+      </w:r>
+      <w:proofErr w:type="spellEnd"/>
     </w:p>
     <w:p>
       <w:pPr>
@@ -197,15 +229,27 @@
           <w:szCs w:val="24"/>
         </w:rPr>
       </w:pPr>
-      <w:r>
-        <w:rPr>
-          <w:rFonts w:ascii="Cambria" w:hAnsi="Cambria" w:cs="Cambria"/>
-          <w:i/>
-          <w:iCs/>
-          <w:sz w:val="24"/>
-          <w:szCs w:val="24"/>
-        </w:rPr>
-        <w:t>applications:</w:t>
+      <w:proofErr w:type="gramStart"/>
+      <w:r>
+        <w:rPr>
+          <w:rFonts w:ascii="Cambria" w:hAnsi="Cambria" w:cs="Cambria"/>
+          <w:i/>
+          <w:iCs/>
+          <w:sz w:val="24"/>
+          <w:szCs w:val="24"/>
+        </w:rPr>
+        <w:t>applications</w:t>
+      </w:r>
+      <w:proofErr w:type="gramEnd"/>
+      <w:r>
+        <w:rPr>
+          <w:rFonts w:ascii="Cambria" w:hAnsi="Cambria" w:cs="Cambria"/>
+          <w:i/>
+          <w:iCs/>
+          <w:sz w:val="24"/>
+          <w:szCs w:val="24"/>
+        </w:rPr>
+        <w:t>:</w:t>
       </w:r>
     </w:p>
     <w:p>
@@ -231,8 +275,42 @@
           <w:sz w:val="24"/>
           <w:szCs w:val="24"/>
         </w:rPr>
-        <w:t>- name: PaaSTutorial</w:t>
-      </w:r>
+        <w:t xml:space="preserve">- </w:t>
+      </w:r>
+      <w:proofErr w:type="gramStart"/>
+      <w:r>
+        <w:rPr>
+          <w:rFonts w:ascii="Cambria" w:hAnsi="Cambria" w:cs="Cambria"/>
+          <w:i/>
+          <w:iCs/>
+          <w:sz w:val="24"/>
+          <w:szCs w:val="24"/>
+        </w:rPr>
+        <w:t>name</w:t>
+      </w:r>
+      <w:proofErr w:type="gramEnd"/>
+      <w:r>
+        <w:rPr>
+          <w:rFonts w:ascii="Cambria" w:hAnsi="Cambria" w:cs="Cambria"/>
+          <w:i/>
+          <w:iCs/>
+          <w:sz w:val="24"/>
+          <w:szCs w:val="24"/>
+        </w:rPr>
+        <w:t xml:space="preserve">: </w:t>
+      </w:r>
+      <w:proofErr w:type="spellStart"/>
+      <w:r>
+        <w:rPr>
+          <w:rFonts w:ascii="Cambria" w:hAnsi="Cambria" w:cs="Cambria"/>
+          <w:i/>
+          <w:iCs/>
+          <w:sz w:val="24"/>
+          <w:szCs w:val="24"/>
+        </w:rPr>
+        <w:t>PaaSTutorial</w:t>
+      </w:r>
+      <w:proofErr w:type="spellEnd"/>
     </w:p>
     <w:p>
       <w:pPr>
@@ -257,7 +335,29 @@
           <w:sz w:val="24"/>
           <w:szCs w:val="24"/>
         </w:rPr>
-        <w:t xml:space="preserve">  memory: 256M</w:t>
+        <w:t xml:space="preserve">  </w:t>
+      </w:r>
+      <w:proofErr w:type="gramStart"/>
+      <w:r>
+        <w:rPr>
+          <w:rFonts w:ascii="Cambria" w:hAnsi="Cambria" w:cs="Cambria"/>
+          <w:i/>
+          <w:iCs/>
+          <w:sz w:val="24"/>
+          <w:szCs w:val="24"/>
+        </w:rPr>
+        <w:t>memory</w:t>
+      </w:r>
+      <w:proofErr w:type="gramEnd"/>
+      <w:r>
+        <w:rPr>
+          <w:rFonts w:ascii="Cambria" w:hAnsi="Cambria" w:cs="Cambria"/>
+          <w:i/>
+          <w:iCs/>
+          <w:sz w:val="24"/>
+          <w:szCs w:val="24"/>
+        </w:rPr>
+        <w:t>: 256M</w:t>
       </w:r>
     </w:p>
     <w:p>
@@ -283,7 +383,29 @@
           <w:sz w:val="24"/>
           <w:szCs w:val="24"/>
         </w:rPr>
-        <w:t xml:space="preserve">  services:</w:t>
+        <w:t xml:space="preserve">  </w:t>
+      </w:r>
+      <w:proofErr w:type="gramStart"/>
+      <w:r>
+        <w:rPr>
+          <w:rFonts w:ascii="Cambria" w:hAnsi="Cambria" w:cs="Cambria"/>
+          <w:i/>
+          <w:iCs/>
+          <w:sz w:val="24"/>
+          <w:szCs w:val="24"/>
+        </w:rPr>
+        <w:t>services</w:t>
+      </w:r>
+      <w:proofErr w:type="gramEnd"/>
+      <w:r>
+        <w:rPr>
+          <w:rFonts w:ascii="Cambria" w:hAnsi="Cambria" w:cs="Cambria"/>
+          <w:i/>
+          <w:iCs/>
+          <w:sz w:val="24"/>
+          <w:szCs w:val="24"/>
+        </w:rPr>
+        <w:t>:</w:t>
       </w:r>
     </w:p>
     <w:p>
@@ -309,8 +431,22 @@
           <w:sz w:val="24"/>
           <w:szCs w:val="24"/>
         </w:rPr>
-        <w:t xml:space="preserve">    - ocdadb</w:t>
-      </w:r>
+        <w:t xml:space="preserve">    - </w:t>
+      </w:r>
+      <w:proofErr w:type="spellStart"/>
+      <w:proofErr w:type="gramStart"/>
+      <w:r>
+        <w:rPr>
+          <w:rFonts w:ascii="Cambria" w:hAnsi="Cambria" w:cs="Cambria"/>
+          <w:i/>
+          <w:iCs/>
+          <w:sz w:val="24"/>
+          <w:szCs w:val="24"/>
+        </w:rPr>
+        <w:t>ocdadb</w:t>
+      </w:r>
+      <w:proofErr w:type="spellEnd"/>
+      <w:proofErr w:type="gramEnd"/>
     </w:p>
     <w:p>
       <w:pPr>
@@ -451,6 +587,7 @@
           <w:szCs w:val="24"/>
         </w:rPr>
       </w:pPr>
+      <w:proofErr w:type="gramStart"/>
       <w:r>
         <w:rPr>
           <w:rFonts w:ascii="Cambria" w:hAnsi="Cambria" w:cs="Cambria"/>
@@ -461,6 +598,7 @@
         </w:rPr>
         <w:t>applications</w:t>
       </w:r>
+      <w:proofErr w:type="gramEnd"/>
       <w:r>
         <w:rPr>
           <w:rFonts w:ascii="Cambria" w:hAnsi="Cambria" w:cs="Cambria"/>
@@ -495,7 +633,29 @@
           <w:sz w:val="24"/>
           <w:szCs w:val="24"/>
         </w:rPr>
-        <w:t xml:space="preserve">- name: </w:t>
+        <w:t xml:space="preserve">- </w:t>
+      </w:r>
+      <w:proofErr w:type="gramStart"/>
+      <w:r>
+        <w:rPr>
+          <w:rFonts w:ascii="Cambria" w:hAnsi="Cambria" w:cs="Cambria"/>
+          <w:i/>
+          <w:iCs/>
+          <w:sz w:val="24"/>
+          <w:szCs w:val="24"/>
+        </w:rPr>
+        <w:t>name</w:t>
+      </w:r>
+      <w:proofErr w:type="gramEnd"/>
+      <w:r>
+        <w:rPr>
+          <w:rFonts w:ascii="Cambria" w:hAnsi="Cambria" w:cs="Cambria"/>
+          <w:i/>
+          <w:iCs/>
+          <w:sz w:val="24"/>
+          <w:szCs w:val="24"/>
+        </w:rPr>
+        <w:t xml:space="preserve">: </w:t>
       </w:r>
       <w:r>
         <w:rPr>
@@ -541,7 +701,29 @@
           <w:sz w:val="24"/>
           <w:szCs w:val="24"/>
         </w:rPr>
-        <w:t xml:space="preserve">  memory: </w:t>
+        <w:t xml:space="preserve">  </w:t>
+      </w:r>
+      <w:proofErr w:type="gramStart"/>
+      <w:r>
+        <w:rPr>
+          <w:rFonts w:ascii="Cambria" w:hAnsi="Cambria" w:cs="Cambria"/>
+          <w:i/>
+          <w:iCs/>
+          <w:sz w:val="24"/>
+          <w:szCs w:val="24"/>
+        </w:rPr>
+        <w:t>memory</w:t>
+      </w:r>
+      <w:proofErr w:type="gramEnd"/>
+      <w:r>
+        <w:rPr>
+          <w:rFonts w:ascii="Cambria" w:hAnsi="Cambria" w:cs="Cambria"/>
+          <w:i/>
+          <w:iCs/>
+          <w:sz w:val="24"/>
+          <w:szCs w:val="24"/>
+        </w:rPr>
+        <w:t xml:space="preserve">: </w:t>
       </w:r>
       <w:r>
         <w:rPr>
@@ -577,7 +759,29 @@
           <w:sz w:val="24"/>
           <w:szCs w:val="24"/>
         </w:rPr>
-        <w:t xml:space="preserve">  instances: 2</w:t>
+        <w:t xml:space="preserve">  </w:t>
+      </w:r>
+      <w:proofErr w:type="gramStart"/>
+      <w:r>
+        <w:rPr>
+          <w:rFonts w:ascii="Cambria" w:hAnsi="Cambria" w:cs="Cambria"/>
+          <w:i/>
+          <w:iCs/>
+          <w:sz w:val="24"/>
+          <w:szCs w:val="24"/>
+        </w:rPr>
+        <w:t>instances</w:t>
+      </w:r>
+      <w:proofErr w:type="gramEnd"/>
+      <w:r>
+        <w:rPr>
+          <w:rFonts w:ascii="Cambria" w:hAnsi="Cambria" w:cs="Cambria"/>
+          <w:i/>
+          <w:iCs/>
+          <w:sz w:val="24"/>
+          <w:szCs w:val="24"/>
+        </w:rPr>
+        <w:t>: 2</w:t>
       </w:r>
     </w:p>
     <w:p>
@@ -603,7 +807,29 @@
           <w:sz w:val="24"/>
           <w:szCs w:val="24"/>
         </w:rPr>
-        <w:t xml:space="preserve">  services:</w:t>
+        <w:t xml:space="preserve">  </w:t>
+      </w:r>
+      <w:proofErr w:type="gramStart"/>
+      <w:r>
+        <w:rPr>
+          <w:rFonts w:ascii="Cambria" w:hAnsi="Cambria" w:cs="Cambria"/>
+          <w:i/>
+          <w:iCs/>
+          <w:sz w:val="24"/>
+          <w:szCs w:val="24"/>
+        </w:rPr>
+        <w:t>services</w:t>
+      </w:r>
+      <w:proofErr w:type="gramEnd"/>
+      <w:r>
+        <w:rPr>
+          <w:rFonts w:ascii="Cambria" w:hAnsi="Cambria" w:cs="Cambria"/>
+          <w:i/>
+          <w:iCs/>
+          <w:sz w:val="24"/>
+          <w:szCs w:val="24"/>
+        </w:rPr>
+        <w:t>:</w:t>
       </w:r>
     </w:p>
     <w:p>
@@ -631,15 +857,27 @@
         </w:rPr>
         <w:t xml:space="preserve">    - </w:t>
       </w:r>
-      <w:r>
-        <w:rPr>
-          <w:rFonts w:ascii="Cambria" w:hAnsi="Cambria" w:cs="Cambria"/>
-          <w:i/>
-          <w:iCs/>
-          <w:sz w:val="24"/>
-          <w:szCs w:val="24"/>
-        </w:rPr>
-        <w:t>mymongo_user10</w:t>
+      <w:proofErr w:type="gramStart"/>
+      <w:r>
+        <w:rPr>
+          <w:rFonts w:ascii="Cambria" w:hAnsi="Cambria" w:cs="Cambria"/>
+          <w:i/>
+          <w:iCs/>
+          <w:sz w:val="24"/>
+          <w:szCs w:val="24"/>
+        </w:rPr>
+        <w:t>mymongo</w:t>
+      </w:r>
+      <w:proofErr w:type="gramEnd"/>
+      <w:r>
+        <w:rPr>
+          <w:rFonts w:ascii="Cambria" w:hAnsi="Cambria" w:cs="Cambria"/>
+          <w:i/>
+          <w:iCs/>
+          <w:sz w:val="24"/>
+          <w:szCs w:val="24"/>
+        </w:rPr>
+        <w:t>_user10</w:t>
       </w:r>
     </w:p>
     <w:p>
@@ -713,7 +951,25 @@
           <w:sz w:val="24"/>
           <w:szCs w:val="24"/>
         </w:rPr>
-        <w:t>Now from the manifest file directory, just execute the cf push command:</w:t>
+        <w:t xml:space="preserve">Now from the manifest file directory, just execute the </w:t>
+      </w:r>
+      <w:proofErr w:type="spellStart"/>
+      <w:r>
+        <w:rPr>
+          <w:rFonts w:ascii="Cambria" w:hAnsi="Cambria" w:cs="Cambria"/>
+          <w:sz w:val="24"/>
+          <w:szCs w:val="24"/>
+        </w:rPr>
+        <w:t>cf</w:t>
+      </w:r>
+      <w:proofErr w:type="spellEnd"/>
+      <w:r>
+        <w:rPr>
+          <w:rFonts w:ascii="Cambria" w:hAnsi="Cambria" w:cs="Cambria"/>
+          <w:sz w:val="24"/>
+          <w:szCs w:val="24"/>
+        </w:rPr>
+        <w:t xml:space="preserve"> push command:</w:t>
       </w:r>
     </w:p>
     <w:p>
@@ -744,14 +1000,25 @@
           <w:szCs w:val="24"/>
         </w:rPr>
       </w:pPr>
-      <w:r>
-        <w:rPr>
-          <w:i/>
-          <w:iCs/>
-          <w:sz w:val="24"/>
-          <w:szCs w:val="24"/>
-        </w:rPr>
-        <w:t>cf push</w:t>
+      <w:proofErr w:type="spellStart"/>
+      <w:r>
+        <w:rPr>
+          <w:i/>
+          <w:iCs/>
+          <w:sz w:val="24"/>
+          <w:szCs w:val="24"/>
+        </w:rPr>
+        <w:t>cf</w:t>
+      </w:r>
+      <w:proofErr w:type="spellEnd"/>
+      <w:r>
+        <w:rPr>
+          <w:i/>
+          <w:iCs/>
+          <w:sz w:val="24"/>
+          <w:szCs w:val="24"/>
+        </w:rPr>
+        <w:t xml:space="preserve"> push</w:t>
       </w:r>
     </w:p>
     <w:p>
@@ -791,7 +1058,25 @@
           <w:sz w:val="24"/>
           <w:szCs w:val="24"/>
         </w:rPr>
-        <w:t xml:space="preserve">The CloudFoundry CLI should verify the manifest file and re-push the app </w:t>
+        <w:t xml:space="preserve">The </w:t>
+      </w:r>
+      <w:proofErr w:type="spellStart"/>
+      <w:r>
+        <w:rPr>
+          <w:rFonts w:ascii="Cambria" w:hAnsi="Cambria" w:cs="Cambria"/>
+          <w:sz w:val="24"/>
+          <w:szCs w:val="24"/>
+        </w:rPr>
+        <w:t>CloudFoundry</w:t>
+      </w:r>
+      <w:proofErr w:type="spellEnd"/>
+      <w:r>
+        <w:rPr>
+          <w:rFonts w:ascii="Cambria" w:hAnsi="Cambria" w:cs="Cambria"/>
+          <w:sz w:val="24"/>
+          <w:szCs w:val="24"/>
+        </w:rPr>
+        <w:t xml:space="preserve"> CLI should verify the manifest file and re-push the app </w:t>
       </w:r>
     </w:p>
     <w:p>
@@ -812,7 +1097,24 @@
           <w:szCs w:val="24"/>
         </w:rPr>
         <w:tab/>
-        <w:t>using the options provided and bind to the service specified.</w:t>
+      </w:r>
+      <w:proofErr w:type="gramStart"/>
+      <w:r>
+        <w:rPr>
+          <w:rFonts w:ascii="Cambria" w:hAnsi="Cambria" w:cs="Cambria"/>
+          <w:sz w:val="24"/>
+          <w:szCs w:val="24"/>
+        </w:rPr>
+        <w:t>using</w:t>
+      </w:r>
+      <w:proofErr w:type="gramEnd"/>
+      <w:r>
+        <w:rPr>
+          <w:rFonts w:ascii="Cambria" w:hAnsi="Cambria" w:cs="Cambria"/>
+          <w:sz w:val="24"/>
+          <w:szCs w:val="24"/>
+        </w:rPr>
+        <w:t xml:space="preserve"> the options provided and bind to the service specified.</w:t>
       </w:r>
     </w:p>
     <w:p>
@@ -912,16 +1214,29 @@
           <w:szCs w:val="24"/>
         </w:rPr>
       </w:pPr>
-      <w:r>
-        <w:rPr>
-          <w:rFonts w:ascii="Cambria" w:hAnsi="Cambria" w:cs="Cambria"/>
-          <w:i/>
-          <w:iCs/>
-          <w:sz w:val="24"/>
-          <w:szCs w:val="24"/>
-        </w:rPr>
-        <w:t xml:space="preserve">cf app </w:t>
-      </w:r>
+      <w:proofErr w:type="spellStart"/>
+      <w:r>
+        <w:rPr>
+          <w:rFonts w:ascii="Cambria" w:hAnsi="Cambria" w:cs="Cambria"/>
+          <w:i/>
+          <w:iCs/>
+          <w:sz w:val="24"/>
+          <w:szCs w:val="24"/>
+        </w:rPr>
+        <w:t>cf</w:t>
+      </w:r>
+      <w:proofErr w:type="spellEnd"/>
+      <w:r>
+        <w:rPr>
+          <w:rFonts w:ascii="Cambria" w:hAnsi="Cambria" w:cs="Cambria"/>
+          <w:i/>
+          <w:iCs/>
+          <w:sz w:val="24"/>
+          <w:szCs w:val="24"/>
+        </w:rPr>
+        <w:t xml:space="preserve"> app </w:t>
+      </w:r>
+      <w:proofErr w:type="spellStart"/>
       <w:r>
         <w:rPr>
           <w:rFonts w:ascii="Cambria" w:hAnsi="Cambria" w:cs="Cambria"/>
@@ -932,6 +1247,7 @@
         </w:rPr>
         <w:t>PaasTutorial-userX</w:t>
       </w:r>
+      <w:proofErr w:type="spellEnd"/>
     </w:p>
     <w:p>
       <w:pPr>
@@ -961,12 +1277,28 @@
           <w:szCs w:val="24"/>
         </w:rPr>
       </w:pPr>
-      <w:r>
-        <w:rPr>
-          <w:sz w:val="24"/>
-          <w:szCs w:val="24"/>
-        </w:rPr>
-        <w:t>Acccess the application URL and verify it was deployed and bound to the service specified.</w:t>
+      <w:proofErr w:type="spellStart"/>
+      <w:r>
+        <w:rPr>
+          <w:sz w:val="24"/>
+          <w:szCs w:val="24"/>
+        </w:rPr>
+        <w:t>Acccess</w:t>
+      </w:r>
+      <w:proofErr w:type="spellEnd"/>
+      <w:r>
+        <w:rPr>
+          <w:sz w:val="24"/>
+          <w:szCs w:val="24"/>
+        </w:rPr>
+        <w:t xml:space="preserve"> the application URL and verify it was deployed and bound to the service specified.</w:t>
+      </w:r>
+      <w:r>
+        <w:rPr>
+          <w:sz w:val="24"/>
+          <w:szCs w:val="24"/>
+        </w:rPr>
+        <w:t xml:space="preserve">  </w:t>
       </w:r>
     </w:p>
     <w:p>
@@ -981,6 +1313,449 @@
           <w:szCs w:val="24"/>
         </w:rPr>
       </w:pPr>
+      <w:hyperlink r:id="rId6" w:history="1">
+        <w:r>
+          <w:rPr>
+            <w:rStyle w:val="Hyperlink"/>
+            <w:sz w:val="24"/>
+            <w:szCs w:val="24"/>
+          </w:rPr>
+          <w:t>http://paastutorial.cfapps.io/</w:t>
+        </w:r>
+      </w:hyperlink>
+    </w:p>
+    <w:p>
+      <w:pPr>
+        <w:widowControl w:val="0"/>
+        <w:autoSpaceDE w:val="0"/>
+        <w:autoSpaceDN w:val="0"/>
+        <w:adjustRightInd w:val="0"/>
+        <w:ind w:left="360"/>
+        <w:rPr>
+          <w:sz w:val="24"/>
+          <w:szCs w:val="24"/>
+        </w:rPr>
+      </w:pPr>
+    </w:p>
+    <w:p>
+      <w:pPr>
+        <w:widowControl w:val="0"/>
+        <w:autoSpaceDE w:val="0"/>
+        <w:autoSpaceDN w:val="0"/>
+        <w:adjustRightInd w:val="0"/>
+        <w:ind w:left="360"/>
+        <w:rPr>
+          <w:sz w:val="24"/>
+          <w:szCs w:val="24"/>
+        </w:rPr>
+      </w:pPr>
+      <w:r>
+        <w:rPr>
+          <w:sz w:val="24"/>
+          <w:szCs w:val="24"/>
+        </w:rPr>
+        <w:t>Check the logs to ensure there are no errors in the logs in the following way</w:t>
+      </w:r>
+      <w:proofErr w:type="gramStart"/>
+      <w:r>
+        <w:rPr>
+          <w:sz w:val="24"/>
+          <w:szCs w:val="24"/>
+        </w:rPr>
+        <w:t>;</w:t>
+      </w:r>
+      <w:proofErr w:type="gramEnd"/>
+      <w:r>
+        <w:rPr>
+          <w:sz w:val="24"/>
+          <w:szCs w:val="24"/>
+        </w:rPr>
+        <w:t xml:space="preserve"> 1) from the command line and 2) from the developer console.</w:t>
+      </w:r>
+    </w:p>
+    <w:p>
+      <w:pPr>
+        <w:widowControl w:val="0"/>
+        <w:autoSpaceDE w:val="0"/>
+        <w:autoSpaceDN w:val="0"/>
+        <w:adjustRightInd w:val="0"/>
+        <w:ind w:left="360"/>
+        <w:rPr>
+          <w:sz w:val="24"/>
+          <w:szCs w:val="24"/>
+        </w:rPr>
+      </w:pPr>
+    </w:p>
+    <w:p>
+      <w:pPr>
+        <w:widowControl w:val="0"/>
+        <w:autoSpaceDE w:val="0"/>
+        <w:autoSpaceDN w:val="0"/>
+        <w:adjustRightInd w:val="0"/>
+        <w:ind w:left="360"/>
+        <w:rPr>
+          <w:sz w:val="24"/>
+          <w:szCs w:val="24"/>
+        </w:rPr>
+      </w:pPr>
+      <w:r>
+        <w:rPr>
+          <w:sz w:val="24"/>
+          <w:szCs w:val="24"/>
+        </w:rPr>
+        <w:t>Command Line:</w:t>
+      </w:r>
+    </w:p>
+    <w:p>
+      <w:pPr>
+        <w:widowControl w:val="0"/>
+        <w:autoSpaceDE w:val="0"/>
+        <w:autoSpaceDN w:val="0"/>
+        <w:adjustRightInd w:val="0"/>
+        <w:ind w:left="360"/>
+        <w:rPr>
+          <w:sz w:val="24"/>
+          <w:szCs w:val="24"/>
+        </w:rPr>
+      </w:pPr>
+    </w:p>
+    <w:p>
+      <w:pPr>
+        <w:widowControl w:val="0"/>
+        <w:autoSpaceDE w:val="0"/>
+        <w:autoSpaceDN w:val="0"/>
+        <w:adjustRightInd w:val="0"/>
+        <w:ind w:left="360"/>
+        <w:rPr>
+          <w:sz w:val="24"/>
+          <w:szCs w:val="24"/>
+        </w:rPr>
+      </w:pPr>
+      <w:r>
+        <w:rPr>
+          <w:sz w:val="24"/>
+          <w:szCs w:val="24"/>
+        </w:rPr>
+        <w:t>You can get the most recent activity in the log through the following command:</w:t>
+      </w:r>
+    </w:p>
+    <w:p>
+      <w:pPr>
+        <w:widowControl w:val="0"/>
+        <w:autoSpaceDE w:val="0"/>
+        <w:autoSpaceDN w:val="0"/>
+        <w:adjustRightInd w:val="0"/>
+        <w:ind w:left="360"/>
+        <w:rPr>
+          <w:sz w:val="24"/>
+          <w:szCs w:val="24"/>
+        </w:rPr>
+      </w:pPr>
+    </w:p>
+    <w:p>
+      <w:pPr>
+        <w:widowControl w:val="0"/>
+        <w:autoSpaceDE w:val="0"/>
+        <w:autoSpaceDN w:val="0"/>
+        <w:adjustRightInd w:val="0"/>
+        <w:ind w:left="360"/>
+        <w:rPr>
+          <w:rFonts w:ascii="Cambria" w:hAnsi="Cambria" w:cs="Cambria"/>
+          <w:i/>
+          <w:iCs/>
+          <w:sz w:val="24"/>
+          <w:szCs w:val="24"/>
+        </w:rPr>
+      </w:pPr>
+      <w:proofErr w:type="spellStart"/>
+      <w:r>
+        <w:rPr>
+          <w:rFonts w:ascii="Cambria" w:hAnsi="Cambria" w:cs="Cambria"/>
+          <w:i/>
+          <w:iCs/>
+          <w:sz w:val="24"/>
+          <w:szCs w:val="24"/>
+        </w:rPr>
+        <w:t>cf</w:t>
+      </w:r>
+      <w:proofErr w:type="spellEnd"/>
+      <w:r>
+        <w:rPr>
+          <w:rFonts w:ascii="Cambria" w:hAnsi="Cambria" w:cs="Cambria"/>
+          <w:i/>
+          <w:iCs/>
+          <w:sz w:val="24"/>
+          <w:szCs w:val="24"/>
+        </w:rPr>
+        <w:t xml:space="preserve"> logs </w:t>
+      </w:r>
+      <w:proofErr w:type="spellStart"/>
+      <w:r>
+        <w:rPr>
+          <w:rFonts w:ascii="Cambria" w:hAnsi="Cambria" w:cs="Cambria"/>
+          <w:i/>
+          <w:iCs/>
+          <w:sz w:val="24"/>
+          <w:szCs w:val="24"/>
+        </w:rPr>
+        <w:t>paastutorial</w:t>
+      </w:r>
+      <w:proofErr w:type="spellEnd"/>
+      <w:r>
+        <w:rPr>
+          <w:rFonts w:ascii="Cambria" w:hAnsi="Cambria" w:cs="Cambria"/>
+          <w:i/>
+          <w:iCs/>
+          <w:sz w:val="24"/>
+          <w:szCs w:val="24"/>
+        </w:rPr>
+        <w:t xml:space="preserve"> </w:t>
+      </w:r>
+      <w:r>
+        <w:rPr>
+          <w:rFonts w:ascii="Cambria" w:hAnsi="Cambria" w:cs="Cambria"/>
+          <w:i/>
+          <w:iCs/>
+          <w:sz w:val="24"/>
+          <w:szCs w:val="24"/>
+        </w:rPr>
+        <w:t>–</w:t>
+      </w:r>
+      <w:r>
+        <w:rPr>
+          <w:rFonts w:ascii="Cambria" w:hAnsi="Cambria" w:cs="Cambria"/>
+          <w:i/>
+          <w:iCs/>
+          <w:sz w:val="24"/>
+          <w:szCs w:val="24"/>
+        </w:rPr>
+        <w:t>recent</w:t>
+      </w:r>
+    </w:p>
+    <w:p>
+      <w:pPr>
+        <w:widowControl w:val="0"/>
+        <w:autoSpaceDE w:val="0"/>
+        <w:autoSpaceDN w:val="0"/>
+        <w:adjustRightInd w:val="0"/>
+        <w:ind w:left="360"/>
+        <w:rPr>
+          <w:rFonts w:ascii="Menlo Regular" w:hAnsi="Menlo Regular" w:cs="Menlo Regular"/>
+          <w:color w:val="000000"/>
+          <w:sz w:val="28"/>
+          <w:szCs w:val="28"/>
+        </w:rPr>
+      </w:pPr>
+    </w:p>
+    <w:p>
+      <w:pPr>
+        <w:widowControl w:val="0"/>
+        <w:autoSpaceDE w:val="0"/>
+        <w:autoSpaceDN w:val="0"/>
+        <w:adjustRightInd w:val="0"/>
+        <w:ind w:left="360"/>
+        <w:rPr>
+          <w:sz w:val="24"/>
+          <w:szCs w:val="24"/>
+        </w:rPr>
+      </w:pPr>
+      <w:proofErr w:type="gramStart"/>
+      <w:r>
+        <w:rPr>
+          <w:sz w:val="24"/>
+          <w:szCs w:val="24"/>
+        </w:rPr>
+        <w:t>and</w:t>
+      </w:r>
+      <w:proofErr w:type="gramEnd"/>
+      <w:r>
+        <w:rPr>
+          <w:sz w:val="24"/>
+          <w:szCs w:val="24"/>
+        </w:rPr>
+        <w:t xml:space="preserve"> you can tail the log while its running by dropping –recent. </w:t>
+      </w:r>
+    </w:p>
+    <w:p>
+      <w:pPr>
+        <w:widowControl w:val="0"/>
+        <w:autoSpaceDE w:val="0"/>
+        <w:autoSpaceDN w:val="0"/>
+        <w:adjustRightInd w:val="0"/>
+        <w:rPr>
+          <w:rFonts w:ascii="Menlo Regular" w:hAnsi="Menlo Regular" w:cs="Menlo Regular"/>
+          <w:color w:val="000000"/>
+          <w:sz w:val="28"/>
+          <w:szCs w:val="28"/>
+        </w:rPr>
+      </w:pPr>
+    </w:p>
+    <w:p>
+      <w:pPr>
+        <w:widowControl w:val="0"/>
+        <w:autoSpaceDE w:val="0"/>
+        <w:autoSpaceDN w:val="0"/>
+        <w:adjustRightInd w:val="0"/>
+        <w:ind w:left="360"/>
+        <w:rPr>
+          <w:sz w:val="24"/>
+          <w:szCs w:val="24"/>
+        </w:rPr>
+      </w:pPr>
+    </w:p>
+    <w:p>
+      <w:pPr>
+        <w:widowControl w:val="0"/>
+        <w:autoSpaceDE w:val="0"/>
+        <w:autoSpaceDN w:val="0"/>
+        <w:adjustRightInd w:val="0"/>
+        <w:ind w:left="360"/>
+        <w:rPr>
+          <w:sz w:val="24"/>
+          <w:szCs w:val="24"/>
+        </w:rPr>
+      </w:pPr>
+      <w:proofErr w:type="spellStart"/>
+      <w:r>
+        <w:rPr>
+          <w:rFonts w:ascii="Cambria" w:hAnsi="Cambria" w:cs="Cambria"/>
+          <w:i/>
+          <w:iCs/>
+          <w:sz w:val="24"/>
+          <w:szCs w:val="24"/>
+        </w:rPr>
+        <w:t>cf</w:t>
+      </w:r>
+      <w:proofErr w:type="spellEnd"/>
+      <w:r>
+        <w:rPr>
+          <w:rFonts w:ascii="Cambria" w:hAnsi="Cambria" w:cs="Cambria"/>
+          <w:i/>
+          <w:iCs/>
+          <w:sz w:val="24"/>
+          <w:szCs w:val="24"/>
+        </w:rPr>
+        <w:t xml:space="preserve"> logs </w:t>
+      </w:r>
+      <w:proofErr w:type="spellStart"/>
+      <w:r>
+        <w:rPr>
+          <w:rFonts w:ascii="Cambria" w:hAnsi="Cambria" w:cs="Cambria"/>
+          <w:i/>
+          <w:iCs/>
+          <w:sz w:val="24"/>
+          <w:szCs w:val="24"/>
+        </w:rPr>
+        <w:t>paastutorial</w:t>
+      </w:r>
+      <w:proofErr w:type="spellEnd"/>
+    </w:p>
+    <w:p>
+      <w:pPr>
+        <w:widowControl w:val="0"/>
+        <w:autoSpaceDE w:val="0"/>
+        <w:autoSpaceDN w:val="0"/>
+        <w:adjustRightInd w:val="0"/>
+        <w:ind w:left="360"/>
+        <w:rPr>
+          <w:sz w:val="24"/>
+          <w:szCs w:val="24"/>
+        </w:rPr>
+      </w:pPr>
+    </w:p>
+    <w:p>
+      <w:pPr>
+        <w:widowControl w:val="0"/>
+        <w:autoSpaceDE w:val="0"/>
+        <w:autoSpaceDN w:val="0"/>
+        <w:adjustRightInd w:val="0"/>
+        <w:ind w:left="360"/>
+        <w:rPr>
+          <w:sz w:val="24"/>
+          <w:szCs w:val="24"/>
+        </w:rPr>
+      </w:pPr>
+      <w:r>
+        <w:rPr>
+          <w:sz w:val="24"/>
+          <w:szCs w:val="24"/>
+        </w:rPr>
+        <w:t xml:space="preserve">You can also view the logs via the developer console by ensuring you are logged into your account and space and select the application to manage.  </w:t>
+      </w:r>
+    </w:p>
+    <w:p>
+      <w:pPr>
+        <w:widowControl w:val="0"/>
+        <w:autoSpaceDE w:val="0"/>
+        <w:autoSpaceDN w:val="0"/>
+        <w:adjustRightInd w:val="0"/>
+        <w:ind w:left="360"/>
+        <w:rPr>
+          <w:sz w:val="24"/>
+          <w:szCs w:val="24"/>
+        </w:rPr>
+      </w:pPr>
+    </w:p>
+    <w:p>
+      <w:pPr>
+        <w:widowControl w:val="0"/>
+        <w:autoSpaceDE w:val="0"/>
+        <w:autoSpaceDN w:val="0"/>
+        <w:adjustRightInd w:val="0"/>
+        <w:ind w:left="360"/>
+        <w:rPr>
+          <w:sz w:val="24"/>
+          <w:szCs w:val="24"/>
+        </w:rPr>
+      </w:pPr>
+      <w:r>
+        <w:rPr>
+          <w:noProof/>
+          <w:sz w:val="24"/>
+          <w:szCs w:val="24"/>
+        </w:rPr>
+        <w:drawing>
+          <wp:inline distT="0" distB="0" distL="0" distR="0" wp14:anchorId="0B0673F5" wp14:editId="1F57743D">
+            <wp:extent cx="5486400" cy="3069590"/>
+            <wp:effectExtent l="0" t="0" r="0" b="3810"/>
+            <wp:docPr id="1" name="Picture 1"/>
+            <wp:cNvGraphicFramePr>
+              <a:graphicFrameLocks xmlns:a="http://schemas.openxmlformats.org/drawingml/2006/main" noChangeAspect="1"/>
+            </wp:cNvGraphicFramePr>
+            <a:graphic xmlns:a="http://schemas.openxmlformats.org/drawingml/2006/main">
+              <a:graphicData uri="http://schemas.openxmlformats.org/drawingml/2006/picture">
+                <pic:pic xmlns:pic="http://schemas.openxmlformats.org/drawingml/2006/picture">
+                  <pic:nvPicPr>
+                    <pic:cNvPr id="0" name="Screen Shot 2014-09-17 at 5.00.01 PM.png"/>
+                    <pic:cNvPicPr/>
+                  </pic:nvPicPr>
+                  <pic:blipFill>
+                    <a:blip r:embed="rId7">
+                      <a:extLst>
+                        <a:ext uri="{28A0092B-C50C-407E-A947-70E740481C1C}">
+                          <a14:useLocalDpi xmlns:a14="http://schemas.microsoft.com/office/drawing/2010/main" val="0"/>
+                        </a:ext>
+                      </a:extLst>
+                    </a:blip>
+                    <a:stretch>
+                      <a:fillRect/>
+                    </a:stretch>
+                  </pic:blipFill>
+                  <pic:spPr>
+                    <a:xfrm>
+                      <a:off x="0" y="0"/>
+                      <a:ext cx="5486400" cy="3069590"/>
+                    </a:xfrm>
+                    <a:prstGeom prst="rect">
+                      <a:avLst/>
+                    </a:prstGeom>
+                  </pic:spPr>
+                </pic:pic>
+              </a:graphicData>
+            </a:graphic>
+          </wp:inline>
+        </w:drawing>
+      </w:r>
     </w:p>
     <w:p>
       <w:pPr>
@@ -1054,8 +1829,107 @@
           <w:sz w:val="24"/>
           <w:szCs w:val="24"/>
         </w:rPr>
+        <w:t>In the developer console you can see the following:</w:t>
+      </w:r>
+    </w:p>
+    <w:p>
+      <w:pPr>
+        <w:widowControl w:val="0"/>
+        <w:autoSpaceDE w:val="0"/>
+        <w:autoSpaceDN w:val="0"/>
+        <w:adjustRightInd w:val="0"/>
+        <w:ind w:left="720" w:hanging="360"/>
+        <w:rPr>
+          <w:rFonts w:ascii="Cambria" w:hAnsi="Cambria" w:cs="Cambria"/>
+          <w:sz w:val="24"/>
+          <w:szCs w:val="24"/>
+        </w:rPr>
+      </w:pPr>
+    </w:p>
+    <w:p>
+      <w:pPr>
+        <w:widowControl w:val="0"/>
+        <w:tabs>
+          <w:tab w:val="left" w:pos="720"/>
+          <w:tab w:val="left" w:pos="1648"/>
+        </w:tabs>
+        <w:autoSpaceDE w:val="0"/>
+        <w:autoSpaceDN w:val="0"/>
+        <w:adjustRightInd w:val="0"/>
+        <w:ind w:left="720" w:hanging="360"/>
+        <w:rPr>
+          <w:rFonts w:ascii="Cambria" w:hAnsi="Cambria" w:cs="Cambria"/>
+          <w:sz w:val="24"/>
+          <w:szCs w:val="24"/>
+        </w:rPr>
+      </w:pPr>
+      <w:r>
+        <w:rPr>
+          <w:rFonts w:ascii="Cambria" w:hAnsi="Cambria" w:cs="Cambria"/>
+          <w:sz w:val="24"/>
+          <w:szCs w:val="24"/>
+        </w:rPr>
         <w:tab/>
       </w:r>
+      <w:r>
+        <w:rPr>
+          <w:rFonts w:ascii="Cambria" w:hAnsi="Cambria" w:cs="Cambria"/>
+          <w:sz w:val="24"/>
+          <w:szCs w:val="24"/>
+        </w:rPr>
+        <w:tab/>
+      </w:r>
+      <w:bookmarkStart w:id="0" w:name="_GoBack"/>
+      <w:r>
+        <w:rPr>
+          <w:rFonts w:ascii="Cambria" w:hAnsi="Cambria" w:cs="Cambria"/>
+          <w:noProof/>
+          <w:sz w:val="24"/>
+          <w:szCs w:val="24"/>
+        </w:rPr>
+        <w:drawing>
+          <wp:inline distT="0" distB="0" distL="0" distR="0" wp14:anchorId="424DA19C" wp14:editId="57AFD780">
+            <wp:extent cx="5486400" cy="3592830"/>
+            <wp:effectExtent l="0" t="0" r="0" b="0"/>
+            <wp:docPr id="2" name="Picture 2"/>
+            <wp:cNvGraphicFramePr>
+              <a:graphicFrameLocks xmlns:a="http://schemas.openxmlformats.org/drawingml/2006/main" noChangeAspect="1"/>
+            </wp:cNvGraphicFramePr>
+            <a:graphic xmlns:a="http://schemas.openxmlformats.org/drawingml/2006/main">
+              <a:graphicData uri="http://schemas.openxmlformats.org/drawingml/2006/picture">
+                <pic:pic xmlns:pic="http://schemas.openxmlformats.org/drawingml/2006/picture">
+                  <pic:nvPicPr>
+                    <pic:cNvPr id="0" name="Screen Shot 2014-09-17 at 5.05.02 PM.png"/>
+                    <pic:cNvPicPr/>
+                  </pic:nvPicPr>
+                  <pic:blipFill>
+                    <a:blip r:embed="rId8">
+                      <a:extLst>
+                        <a:ext uri="{28A0092B-C50C-407E-A947-70E740481C1C}">
+                          <a14:useLocalDpi xmlns:a14="http://schemas.microsoft.com/office/drawing/2010/main" val="0"/>
+                        </a:ext>
+                      </a:extLst>
+                    </a:blip>
+                    <a:stretch>
+                      <a:fillRect/>
+                    </a:stretch>
+                  </pic:blipFill>
+                  <pic:spPr>
+                    <a:xfrm>
+                      <a:off x="0" y="0"/>
+                      <a:ext cx="5486400" cy="3592830"/>
+                    </a:xfrm>
+                    <a:prstGeom prst="rect">
+                      <a:avLst/>
+                    </a:prstGeom>
+                  </pic:spPr>
+                </pic:pic>
+              </a:graphicData>
+            </a:graphic>
+          </wp:inline>
+        </w:drawing>
+      </w:r>
+      <w:bookmarkEnd w:id="0"/>
     </w:p>
     <w:sectPr>
       <w:pgSz w:w="12240" w:h="15840"/>
@@ -1524,6 +2398,44 @@
       <w:contextualSpacing/>
     </w:pPr>
   </w:style>
+  <w:style w:type="character" w:styleId="Hyperlink">
+    <w:name w:val="Hyperlink"/>
+    <w:basedOn w:val="DefaultParagraphFont"/>
+    <w:uiPriority w:val="99"/>
+    <w:unhideWhenUsed/>
+    <w:rsid w:val="00F4369E"/>
+    <w:rPr>
+      <w:color w:val="0000FF" w:themeColor="hyperlink"/>
+      <w:u w:val="single"/>
+    </w:rPr>
+  </w:style>
+  <w:style w:type="paragraph" w:styleId="BalloonText">
+    <w:name w:val="Balloon Text"/>
+    <w:basedOn w:val="Normal"/>
+    <w:link w:val="BalloonTextChar"/>
+    <w:uiPriority w:val="99"/>
+    <w:semiHidden/>
+    <w:unhideWhenUsed/>
+    <w:rsid w:val="00F4369E"/>
+    <w:rPr>
+      <w:rFonts w:ascii="Lucida Grande" w:hAnsi="Lucida Grande" w:cs="Lucida Grande"/>
+      <w:sz w:val="18"/>
+      <w:szCs w:val="18"/>
+    </w:rPr>
+  </w:style>
+  <w:style w:type="character" w:customStyle="1" w:styleId="BalloonTextChar">
+    <w:name w:val="Balloon Text Char"/>
+    <w:basedOn w:val="DefaultParagraphFont"/>
+    <w:link w:val="BalloonText"/>
+    <w:uiPriority w:val="99"/>
+    <w:semiHidden/>
+    <w:rsid w:val="00F4369E"/>
+    <w:rPr>
+      <w:rFonts w:ascii="Lucida Grande" w:hAnsi="Lucida Grande" w:cs="Lucida Grande"/>
+      <w:sz w:val="18"/>
+      <w:szCs w:val="18"/>
+    </w:rPr>
+  </w:style>
 </w:styles>
 </file>
 
@@ -1718,6 +2630,44 @@
       <w:ind w:left="720"/>
       <w:contextualSpacing/>
     </w:pPr>
+  </w:style>
+  <w:style w:type="character" w:styleId="Hyperlink">
+    <w:name w:val="Hyperlink"/>
+    <w:basedOn w:val="DefaultParagraphFont"/>
+    <w:uiPriority w:val="99"/>
+    <w:unhideWhenUsed/>
+    <w:rsid w:val="00F4369E"/>
+    <w:rPr>
+      <w:color w:val="0000FF" w:themeColor="hyperlink"/>
+      <w:u w:val="single"/>
+    </w:rPr>
+  </w:style>
+  <w:style w:type="paragraph" w:styleId="BalloonText">
+    <w:name w:val="Balloon Text"/>
+    <w:basedOn w:val="Normal"/>
+    <w:link w:val="BalloonTextChar"/>
+    <w:uiPriority w:val="99"/>
+    <w:semiHidden/>
+    <w:unhideWhenUsed/>
+    <w:rsid w:val="00F4369E"/>
+    <w:rPr>
+      <w:rFonts w:ascii="Lucida Grande" w:hAnsi="Lucida Grande" w:cs="Lucida Grande"/>
+      <w:sz w:val="18"/>
+      <w:szCs w:val="18"/>
+    </w:rPr>
+  </w:style>
+  <w:style w:type="character" w:customStyle="1" w:styleId="BalloonTextChar">
+    <w:name w:val="Balloon Text Char"/>
+    <w:basedOn w:val="DefaultParagraphFont"/>
+    <w:link w:val="BalloonText"/>
+    <w:uiPriority w:val="99"/>
+    <w:semiHidden/>
+    <w:rsid w:val="00F4369E"/>
+    <w:rPr>
+      <w:rFonts w:ascii="Lucida Grande" w:hAnsi="Lucida Grande" w:cs="Lucida Grande"/>
+      <w:sz w:val="18"/>
+      <w:szCs w:val="18"/>
+    </w:rPr>
   </w:style>
 </w:styles>
 </file>

</xml_diff>